<commit_message>
feat: Add progress #2 'Cover Letter, LIMA Jobs'
</commit_message>
<xml_diff>
--- a/personal_statements/LIMA Jobs/cover_letter.docx
+++ b/personal_statements/LIMA Jobs/cover_letter.docx
@@ -5,7 +5,9 @@
     <w:p>
       <w:pPr>
         <w:rPr>
-          <w:rFonts w:ascii="Times New Roman" w:eastAsia="Times New Roman" w:hAnsi="Times New Roman" w:cs="Times New Roman"/>
+          <w:rFonts w:ascii="Arial" w:eastAsia="Times New Roman" w:hAnsi="Arial" w:cs="Arial"/>
+          <w:sz w:val="20"/>
+          <w:szCs w:val="20"/>
         </w:rPr>
       </w:pPr>
       <w:r>
@@ -21,8 +23,8 @@
         <w:rPr>
           <w:rFonts w:ascii="Arial" w:eastAsia="Times New Roman" w:hAnsi="Arial" w:cs="Arial"/>
           <w:color w:val="000000"/>
-          <w:sz w:val="12"/>
-          <w:szCs w:val="12"/>
+          <w:sz w:val="20"/>
+          <w:szCs w:val="20"/>
           <w:vertAlign w:val="superscript"/>
         </w:rPr>
         <w:t>th</w:t>
@@ -40,33 +42,48 @@
     <w:p>
       <w:pPr>
         <w:rPr>
-          <w:rFonts w:ascii="Times New Roman" w:eastAsia="Times New Roman" w:hAnsi="Times New Roman" w:cs="Times New Roman"/>
-        </w:rPr>
-      </w:pPr>
-    </w:p>
-    <w:p>
-      <w:pPr>
-        <w:rPr>
-          <w:rFonts w:ascii="Times New Roman" w:eastAsia="Times New Roman" w:hAnsi="Times New Roman" w:cs="Times New Roman"/>
-        </w:rPr>
-      </w:pPr>
-      <w:r>
-        <w:rPr>
-          <w:rFonts w:ascii="Arial" w:eastAsia="Times New Roman" w:hAnsi="Arial" w:cs="Arial"/>
-          <w:color w:val="000000"/>
-          <w:sz w:val="20"/>
-          <w:szCs w:val="20"/>
-        </w:rPr>
-        <w:t>KPMG</w:t>
-      </w:r>
-    </w:p>
-    <w:p>
-      <w:pPr>
-        <w:shd w:val="clear" w:color="auto" w:fill="FFFFFF"/>
-        <w:rPr>
-          <w:rFonts w:ascii="Times New Roman" w:eastAsia="Times New Roman" w:hAnsi="Times New Roman" w:cs="Times New Roman"/>
-        </w:rPr>
-      </w:pPr>
+          <w:rFonts w:ascii="Arial" w:eastAsia="Times New Roman" w:hAnsi="Arial" w:cs="Arial"/>
+          <w:sz w:val="20"/>
+          <w:szCs w:val="20"/>
+        </w:rPr>
+      </w:pPr>
+    </w:p>
+    <w:p>
+      <w:pPr>
+        <w:rPr>
+          <w:rFonts w:ascii="Arial" w:eastAsia="Times New Roman" w:hAnsi="Arial" w:cs="Arial"/>
+          <w:sz w:val="20"/>
+          <w:szCs w:val="20"/>
+        </w:rPr>
+      </w:pPr>
+      <w:r>
+        <w:rPr>
+          <w:rFonts w:ascii="Arial" w:eastAsia="Times New Roman" w:hAnsi="Arial" w:cs="Arial"/>
+          <w:color w:val="000000"/>
+          <w:sz w:val="20"/>
+          <w:szCs w:val="20"/>
+        </w:rPr>
+        <w:t>LIMA Jobs</w:t>
+      </w:r>
+    </w:p>
+    <w:p>
+      <w:pPr>
+        <w:rPr>
+          <w:rFonts w:ascii="Arial" w:eastAsia="Times New Roman" w:hAnsi="Arial" w:cs="Arial"/>
+          <w:sz w:val="20"/>
+          <w:szCs w:val="20"/>
+        </w:rPr>
+      </w:pPr>
+      <w:r>
+        <w:rPr>
+          <w:rFonts w:ascii="Arial" w:eastAsia="Times New Roman" w:hAnsi="Arial" w:cs="Arial"/>
+          <w:color w:val="333333"/>
+          <w:sz w:val="20"/>
+          <w:szCs w:val="20"/>
+          <w:shd w:val="clear" w:color="auto" w:fill="FFFFFF"/>
+        </w:rPr>
+        <w:t>209 - 111 3 Ave SE</w:t>
+      </w:r>
       <w:r>
         <w:rPr>
           <w:rFonts w:ascii="Arial" w:eastAsia="Times New Roman" w:hAnsi="Arial" w:cs="Arial"/>
@@ -75,57 +92,63 @@
           <w:szCs w:val="20"/>
           <w:shd w:val="clear" w:color="auto" w:fill="FFFFFF"/>
         </w:rPr>
-        <w:t>Bay Adelaide Centre, </w:t>
-      </w:r>
-    </w:p>
-    <w:p>
-      <w:pPr>
-        <w:shd w:val="clear" w:color="auto" w:fill="FFFFFF"/>
-        <w:rPr>
-          <w:rFonts w:ascii="Times New Roman" w:eastAsia="Times New Roman" w:hAnsi="Times New Roman" w:cs="Times New Roman"/>
-        </w:rPr>
-      </w:pPr>
-      <w:r>
-        <w:rPr>
-          <w:rFonts w:ascii="Arial" w:eastAsia="Times New Roman" w:hAnsi="Arial" w:cs="Arial"/>
-          <w:color w:val="222222"/>
+        <w:t>, </w:t>
+      </w:r>
+    </w:p>
+    <w:p>
+      <w:pPr>
+        <w:rPr>
+          <w:rFonts w:ascii="Arial" w:eastAsia="Times New Roman" w:hAnsi="Arial" w:cs="Arial"/>
+          <w:sz w:val="20"/>
+          <w:szCs w:val="20"/>
+        </w:rPr>
+      </w:pPr>
+      <w:r>
+        <w:rPr>
+          <w:rFonts w:ascii="Arial" w:eastAsia="Times New Roman" w:hAnsi="Arial" w:cs="Arial"/>
+          <w:color w:val="333333"/>
           <w:sz w:val="20"/>
           <w:szCs w:val="20"/>
           <w:shd w:val="clear" w:color="auto" w:fill="FFFFFF"/>
         </w:rPr>
-        <w:t>333 Bay Street, Suite 4600</w:t>
-      </w:r>
-    </w:p>
-    <w:p>
-      <w:pPr>
-        <w:shd w:val="clear" w:color="auto" w:fill="FFFFFF"/>
-        <w:rPr>
-          <w:rFonts w:ascii="Times New Roman" w:eastAsia="Times New Roman" w:hAnsi="Times New Roman" w:cs="Times New Roman"/>
-        </w:rPr>
-      </w:pPr>
-      <w:r>
-        <w:rPr>
-          <w:rFonts w:ascii="Arial" w:eastAsia="Times New Roman" w:hAnsi="Arial" w:cs="Arial"/>
-          <w:color w:val="222222"/>
+        <w:t>Calgary, AB</w:t>
+      </w:r>
+    </w:p>
+    <w:p>
+      <w:pPr>
+        <w:rPr>
+          <w:rFonts w:ascii="Arial" w:eastAsia="Times New Roman" w:hAnsi="Arial" w:cs="Arial"/>
+          <w:sz w:val="20"/>
+          <w:szCs w:val="20"/>
+        </w:rPr>
+      </w:pPr>
+      <w:r>
+        <w:rPr>
+          <w:rFonts w:ascii="Arial" w:eastAsia="Times New Roman" w:hAnsi="Arial" w:cs="Arial"/>
+          <w:color w:val="333333"/>
           <w:sz w:val="20"/>
           <w:szCs w:val="20"/>
           <w:shd w:val="clear" w:color="auto" w:fill="FFFFFF"/>
         </w:rPr>
-        <w:t>Toronto</w:t>
+        <w:t>T2G 0B7</w:t>
       </w:r>
     </w:p>
     <w:p>
       <w:pPr>
         <w:spacing w:after="240"/>
         <w:rPr>
-          <w:rFonts w:ascii="Times New Roman" w:eastAsia="Times New Roman" w:hAnsi="Times New Roman" w:cs="Times New Roman"/>
-        </w:rPr>
-      </w:pPr>
-    </w:p>
-    <w:p>
-      <w:pPr>
-        <w:rPr>
-          <w:rFonts w:ascii="Times New Roman" w:eastAsia="Times New Roman" w:hAnsi="Times New Roman" w:cs="Times New Roman"/>
+          <w:rFonts w:ascii="Arial" w:eastAsia="Times New Roman" w:hAnsi="Arial" w:cs="Arial"/>
+          <w:sz w:val="20"/>
+          <w:szCs w:val="20"/>
+        </w:rPr>
+      </w:pPr>
+    </w:p>
+    <w:p>
+      <w:pPr>
+        <w:rPr>
+          <w:rFonts w:ascii="Arial" w:eastAsia="Times New Roman" w:hAnsi="Arial" w:cs="Arial"/>
+          <w:sz w:val="20"/>
+          <w:szCs w:val="20"/>
         </w:rPr>
       </w:pPr>
       <w:r>
@@ -140,55 +163,119 @@
     </w:p>
     <w:p>
       <w:pPr>
-        <w:rPr>
-          <w:rFonts w:ascii="Times New Roman" w:eastAsia="Times New Roman" w:hAnsi="Times New Roman" w:cs="Times New Roman"/>
-        </w:rPr>
-      </w:pPr>
-    </w:p>
-    <w:p>
-      <w:pPr>
-        <w:rPr>
-          <w:rFonts w:ascii="Times New Roman" w:eastAsia="Times New Roman" w:hAnsi="Times New Roman" w:cs="Times New Roman"/>
-        </w:rPr>
-      </w:pPr>
-      <w:r>
-        <w:rPr>
-          <w:rFonts w:ascii="Arial" w:eastAsia="Times New Roman" w:hAnsi="Arial" w:cs="Arial"/>
-          <w:color w:val="000000"/>
-          <w:sz w:val="20"/>
-          <w:szCs w:val="20"/>
-        </w:rPr>
-        <w:t>Re: Application for Software Engineer at KPMG</w:t>
-      </w:r>
-    </w:p>
-    <w:p>
-      <w:pPr>
-        <w:rPr>
-          <w:rFonts w:ascii="Times New Roman" w:eastAsia="Times New Roman" w:hAnsi="Times New Roman" w:cs="Times New Roman"/>
-        </w:rPr>
-      </w:pPr>
-    </w:p>
-    <w:p>
-      <w:pPr>
-        <w:rPr>
-          <w:rFonts w:ascii="Times New Roman" w:eastAsia="Times New Roman" w:hAnsi="Times New Roman" w:cs="Times New Roman"/>
-        </w:rPr>
-      </w:pPr>
-      <w:r>
-        <w:rPr>
-          <w:rFonts w:ascii="Arial" w:eastAsia="Times New Roman" w:hAnsi="Arial" w:cs="Arial"/>
-          <w:color w:val="000000"/>
-          <w:sz w:val="20"/>
-          <w:szCs w:val="20"/>
-        </w:rPr>
-        <w:t>I am writing this letter to you to express my interest in the position of Software Engineer at KPMG in Toronto that is advertised on the company website on December 18</w:t>
-      </w:r>
-      <w:r>
-        <w:rPr>
-          <w:rFonts w:ascii="Arial" w:eastAsia="Times New Roman" w:hAnsi="Arial" w:cs="Arial"/>
-          <w:color w:val="000000"/>
-          <w:sz w:val="12"/>
-          <w:szCs w:val="12"/>
+        <w:tabs>
+          <w:tab w:val="left" w:pos="5500"/>
+        </w:tabs>
+        <w:rPr>
+          <w:rFonts w:ascii="Arial" w:eastAsia="Times New Roman" w:hAnsi="Arial" w:cs="Arial"/>
+          <w:sz w:val="20"/>
+          <w:szCs w:val="20"/>
+        </w:rPr>
+      </w:pPr>
+      <w:r>
+        <w:rPr>
+          <w:rFonts w:ascii="Arial" w:eastAsia="Times New Roman" w:hAnsi="Arial" w:cs="Arial"/>
+          <w:sz w:val="20"/>
+          <w:szCs w:val="20"/>
+        </w:rPr>
+        <w:tab/>
+      </w:r>
+    </w:p>
+    <w:p>
+      <w:pPr>
+        <w:rPr>
+          <w:rFonts w:ascii="Arial" w:eastAsia="Times New Roman" w:hAnsi="Arial" w:cs="Arial"/>
+          <w:sz w:val="20"/>
+          <w:szCs w:val="20"/>
+        </w:rPr>
+      </w:pPr>
+      <w:r>
+        <w:rPr>
+          <w:rFonts w:ascii="Arial" w:eastAsia="Times New Roman" w:hAnsi="Arial" w:cs="Arial"/>
+          <w:color w:val="000000"/>
+          <w:sz w:val="20"/>
+          <w:szCs w:val="20"/>
+        </w:rPr>
+        <w:t xml:space="preserve">Re: Application for Software Engineer at </w:t>
+      </w:r>
+      <w:r>
+        <w:rPr>
+          <w:rFonts w:ascii="Arial" w:eastAsia="Times New Roman" w:hAnsi="Arial" w:cs="Arial"/>
+          <w:color w:val="000000"/>
+          <w:sz w:val="20"/>
+          <w:szCs w:val="20"/>
+        </w:rPr>
+        <w:t>LIMA Jobs</w:t>
+      </w:r>
+    </w:p>
+    <w:p>
+      <w:pPr>
+        <w:rPr>
+          <w:rFonts w:ascii="Arial" w:eastAsia="Times New Roman" w:hAnsi="Arial" w:cs="Arial"/>
+          <w:sz w:val="20"/>
+          <w:szCs w:val="20"/>
+        </w:rPr>
+      </w:pPr>
+    </w:p>
+    <w:p>
+      <w:pPr>
+        <w:rPr>
+          <w:rFonts w:ascii="Arial" w:eastAsia="Times New Roman" w:hAnsi="Arial" w:cs="Arial"/>
+          <w:sz w:val="20"/>
+          <w:szCs w:val="20"/>
+        </w:rPr>
+      </w:pPr>
+      <w:r>
+        <w:rPr>
+          <w:rFonts w:ascii="Arial" w:eastAsia="Times New Roman" w:hAnsi="Arial" w:cs="Arial"/>
+          <w:color w:val="000000"/>
+          <w:sz w:val="20"/>
+          <w:szCs w:val="20"/>
+        </w:rPr>
+        <w:t xml:space="preserve">I am writing this letter to you to express my interest in the position of </w:t>
+      </w:r>
+      <w:r>
+        <w:rPr>
+          <w:rFonts w:ascii="Arial" w:eastAsia="Times New Roman" w:hAnsi="Arial" w:cs="Arial"/>
+          <w:color w:val="000000"/>
+          <w:sz w:val="20"/>
+          <w:szCs w:val="20"/>
+        </w:rPr>
+        <w:t>Web Developer</w:t>
+      </w:r>
+      <w:r>
+        <w:rPr>
+          <w:rFonts w:ascii="Arial" w:eastAsia="Times New Roman" w:hAnsi="Arial" w:cs="Arial"/>
+          <w:color w:val="000000"/>
+          <w:sz w:val="20"/>
+          <w:szCs w:val="20"/>
+        </w:rPr>
+        <w:t xml:space="preserve"> in </w:t>
+      </w:r>
+      <w:r>
+        <w:rPr>
+          <w:rFonts w:ascii="Arial" w:eastAsia="Times New Roman" w:hAnsi="Arial" w:cs="Arial"/>
+          <w:color w:val="000000"/>
+          <w:sz w:val="20"/>
+          <w:szCs w:val="20"/>
+        </w:rPr>
+        <w:t>Calgary</w:t>
+      </w:r>
+      <w:r>
+        <w:rPr>
+          <w:rFonts w:ascii="Arial" w:eastAsia="Times New Roman" w:hAnsi="Arial" w:cs="Arial"/>
+          <w:color w:val="000000"/>
+          <w:sz w:val="20"/>
+          <w:szCs w:val="20"/>
+        </w:rPr>
+        <w:t xml:space="preserve"> that is advertised on the company website on December 18</w:t>
+      </w:r>
+      <w:r>
+        <w:rPr>
+          <w:rFonts w:ascii="Arial" w:eastAsia="Times New Roman" w:hAnsi="Arial" w:cs="Arial"/>
+          <w:color w:val="000000"/>
+          <w:sz w:val="20"/>
+          <w:szCs w:val="20"/>
           <w:vertAlign w:val="superscript"/>
         </w:rPr>
         <w:t>th</w:t>
@@ -206,14 +293,18 @@
     <w:p>
       <w:pPr>
         <w:rPr>
-          <w:rFonts w:ascii="Times New Roman" w:eastAsia="Times New Roman" w:hAnsi="Times New Roman" w:cs="Times New Roman"/>
-        </w:rPr>
-      </w:pPr>
-    </w:p>
-    <w:p>
-      <w:pPr>
-        <w:rPr>
-          <w:rFonts w:ascii="Times New Roman" w:eastAsia="Times New Roman" w:hAnsi="Times New Roman" w:cs="Times New Roman"/>
+          <w:rFonts w:ascii="Arial" w:eastAsia="Times New Roman" w:hAnsi="Arial" w:cs="Arial"/>
+          <w:sz w:val="20"/>
+          <w:szCs w:val="20"/>
+        </w:rPr>
+      </w:pPr>
+    </w:p>
+    <w:p>
+      <w:pPr>
+        <w:rPr>
+          <w:rFonts w:ascii="Arial" w:eastAsia="Times New Roman" w:hAnsi="Arial" w:cs="Arial"/>
+          <w:sz w:val="20"/>
+          <w:szCs w:val="20"/>
         </w:rPr>
       </w:pPr>
       <w:r>
@@ -230,12 +321,16 @@
     <w:p>
       <w:pPr>
         <w:rPr>
-          <w:rFonts w:ascii="Times New Roman" w:eastAsia="Times New Roman" w:hAnsi="Times New Roman" w:cs="Times New Roman"/>
-        </w:rPr>
-      </w:pPr>
-      <w:r>
-        <w:rPr>
-          <w:rFonts w:ascii="Times New Roman" w:eastAsia="Times New Roman" w:hAnsi="Times New Roman" w:cs="Times New Roman"/>
+          <w:rFonts w:ascii="Arial" w:eastAsia="Times New Roman" w:hAnsi="Arial" w:cs="Arial"/>
+          <w:sz w:val="20"/>
+          <w:szCs w:val="20"/>
+        </w:rPr>
+      </w:pPr>
+      <w:r>
+        <w:rPr>
+          <w:rFonts w:ascii="Arial" w:eastAsia="Times New Roman" w:hAnsi="Arial" w:cs="Arial"/>
+          <w:sz w:val="20"/>
+          <w:szCs w:val="20"/>
         </w:rPr>
         <w:br/>
       </w:r>
@@ -366,14 +461,18 @@
     <w:p>
       <w:pPr>
         <w:rPr>
-          <w:rFonts w:ascii="Times New Roman" w:eastAsia="Times New Roman" w:hAnsi="Times New Roman" w:cs="Times New Roman"/>
-        </w:rPr>
-      </w:pPr>
-    </w:p>
-    <w:p>
-      <w:pPr>
-        <w:rPr>
-          <w:rFonts w:ascii="Times New Roman" w:eastAsia="Times New Roman" w:hAnsi="Times New Roman" w:cs="Times New Roman"/>
+          <w:rFonts w:ascii="Arial" w:eastAsia="Times New Roman" w:hAnsi="Arial" w:cs="Arial"/>
+          <w:sz w:val="20"/>
+          <w:szCs w:val="20"/>
+        </w:rPr>
+      </w:pPr>
+    </w:p>
+    <w:p>
+      <w:pPr>
+        <w:rPr>
+          <w:rFonts w:ascii="Arial" w:eastAsia="Times New Roman" w:hAnsi="Arial" w:cs="Arial"/>
+          <w:sz w:val="20"/>
+          <w:szCs w:val="20"/>
         </w:rPr>
       </w:pPr>
       <w:r>
@@ -413,14 +512,18 @@
     <w:p>
       <w:pPr>
         <w:rPr>
-          <w:rFonts w:ascii="Times New Roman" w:eastAsia="Times New Roman" w:hAnsi="Times New Roman" w:cs="Times New Roman"/>
-        </w:rPr>
-      </w:pPr>
-    </w:p>
-    <w:p>
-      <w:pPr>
-        <w:rPr>
-          <w:rFonts w:ascii="Times New Roman" w:eastAsia="Times New Roman" w:hAnsi="Times New Roman" w:cs="Times New Roman"/>
+          <w:rFonts w:ascii="Arial" w:eastAsia="Times New Roman" w:hAnsi="Arial" w:cs="Arial"/>
+          <w:sz w:val="20"/>
+          <w:szCs w:val="20"/>
+        </w:rPr>
+      </w:pPr>
+    </w:p>
+    <w:p>
+      <w:pPr>
+        <w:rPr>
+          <w:rFonts w:ascii="Arial" w:eastAsia="Times New Roman" w:hAnsi="Arial" w:cs="Arial"/>
+          <w:sz w:val="20"/>
+          <w:szCs w:val="20"/>
         </w:rPr>
       </w:pPr>
       <w:r>
@@ -436,14 +539,18 @@
     <w:p>
       <w:pPr>
         <w:rPr>
-          <w:rFonts w:ascii="Times New Roman" w:eastAsia="Times New Roman" w:hAnsi="Times New Roman" w:cs="Times New Roman"/>
-        </w:rPr>
-      </w:pPr>
-    </w:p>
-    <w:p>
-      <w:pPr>
-        <w:rPr>
-          <w:rFonts w:ascii="Times New Roman" w:eastAsia="Times New Roman" w:hAnsi="Times New Roman" w:cs="Times New Roman"/>
+          <w:rFonts w:ascii="Arial" w:eastAsia="Times New Roman" w:hAnsi="Arial" w:cs="Arial"/>
+          <w:sz w:val="20"/>
+          <w:szCs w:val="20"/>
+        </w:rPr>
+      </w:pPr>
+    </w:p>
+    <w:p>
+      <w:pPr>
+        <w:rPr>
+          <w:rFonts w:ascii="Arial" w:eastAsia="Times New Roman" w:hAnsi="Arial" w:cs="Arial"/>
+          <w:sz w:val="20"/>
+          <w:szCs w:val="20"/>
         </w:rPr>
       </w:pPr>
       <w:r>
@@ -460,14 +567,18 @@
       <w:pPr>
         <w:spacing w:after="240"/>
         <w:rPr>
-          <w:rFonts w:ascii="Times New Roman" w:eastAsia="Times New Roman" w:hAnsi="Times New Roman" w:cs="Times New Roman"/>
-        </w:rPr>
-      </w:pPr>
-    </w:p>
-    <w:p>
-      <w:pPr>
-        <w:rPr>
-          <w:rFonts w:ascii="Times New Roman" w:eastAsia="Times New Roman" w:hAnsi="Times New Roman" w:cs="Times New Roman"/>
+          <w:rFonts w:ascii="Arial" w:eastAsia="Times New Roman" w:hAnsi="Arial" w:cs="Arial"/>
+          <w:sz w:val="20"/>
+          <w:szCs w:val="20"/>
+        </w:rPr>
+      </w:pPr>
+    </w:p>
+    <w:p>
+      <w:pPr>
+        <w:rPr>
+          <w:rFonts w:ascii="Arial" w:eastAsia="Times New Roman" w:hAnsi="Arial" w:cs="Arial"/>
+          <w:sz w:val="20"/>
+          <w:szCs w:val="20"/>
         </w:rPr>
       </w:pPr>
       <w:r>
@@ -483,7 +594,9 @@
     <w:p>
       <w:pPr>
         <w:rPr>
-          <w:rFonts w:ascii="Times New Roman" w:eastAsia="Times New Roman" w:hAnsi="Times New Roman" w:cs="Times New Roman"/>
+          <w:rFonts w:ascii="Arial" w:eastAsia="Times New Roman" w:hAnsi="Arial" w:cs="Arial"/>
+          <w:sz w:val="20"/>
+          <w:szCs w:val="20"/>
         </w:rPr>
       </w:pPr>
       <w:r>
@@ -588,7 +701,9 @@
     <w:p>
       <w:pPr>
         <w:rPr>
-          <w:rFonts w:ascii="Times New Roman" w:eastAsia="Times New Roman" w:hAnsi="Times New Roman" w:cs="Times New Roman"/>
+          <w:rFonts w:ascii="Arial" w:eastAsia="Times New Roman" w:hAnsi="Arial" w:cs="Arial"/>
+          <w:sz w:val="20"/>
+          <w:szCs w:val="20"/>
         </w:rPr>
       </w:pPr>
       <w:r>
@@ -604,11 +719,21 @@
     <w:p>
       <w:pPr>
         <w:rPr>
-          <w:rFonts w:ascii="Times New Roman" w:eastAsia="Times New Roman" w:hAnsi="Times New Roman" w:cs="Times New Roman"/>
-        </w:rPr>
-      </w:pPr>
-    </w:p>
-    <w:p/>
+          <w:rFonts w:ascii="Arial" w:eastAsia="Times New Roman" w:hAnsi="Arial" w:cs="Arial"/>
+          <w:sz w:val="20"/>
+          <w:szCs w:val="20"/>
+        </w:rPr>
+      </w:pPr>
+    </w:p>
+    <w:p>
+      <w:pPr>
+        <w:rPr>
+          <w:rFonts w:ascii="Arial" w:hAnsi="Arial" w:cs="Arial"/>
+          <w:sz w:val="20"/>
+          <w:szCs w:val="20"/>
+        </w:rPr>
+      </w:pPr>
+    </w:p>
     <w:sectPr>
       <w:pgSz w:w="12240" w:h="15840"/>
       <w:pgMar w:top="1440" w:right="1440" w:bottom="1440" w:left="1440" w:header="708" w:footer="708" w:gutter="0"/>

</xml_diff>

<commit_message>
feat: Add progress #3 'Cover Letter, LIMA Jobs'
</commit_message>
<xml_diff>
--- a/personal_statements/LIMA Jobs/cover_letter.docx
+++ b/personal_statements/LIMA Jobs/cover_letter.docx
@@ -17,7 +17,25 @@
           <w:sz w:val="20"/>
           <w:szCs w:val="20"/>
         </w:rPr>
-        <w:t>February 12</w:t>
+        <w:t>January</w:t>
+      </w:r>
+      <w:r>
+        <w:rPr>
+          <w:rFonts w:ascii="Arial" w:eastAsia="Times New Roman" w:hAnsi="Arial" w:cs="Arial"/>
+          <w:color w:val="000000"/>
+          <w:sz w:val="20"/>
+          <w:szCs w:val="20"/>
+        </w:rPr>
+        <w:t xml:space="preserve"> 1</w:t>
+      </w:r>
+      <w:r>
+        <w:rPr>
+          <w:rFonts w:ascii="Arial" w:eastAsia="Times New Roman" w:hAnsi="Arial" w:cs="Arial"/>
+          <w:color w:val="000000"/>
+          <w:sz w:val="20"/>
+          <w:szCs w:val="20"/>
+        </w:rPr>
+        <w:t>9</w:t>
       </w:r>
       <w:r>
         <w:rPr>
@@ -36,7 +54,16 @@
           <w:sz w:val="20"/>
           <w:szCs w:val="20"/>
         </w:rPr>
-        <w:t xml:space="preserve"> 2020</w:t>
+        <w:t xml:space="preserve"> 202</w:t>
+      </w:r>
+      <w:r>
+        <w:rPr>
+          <w:rFonts w:ascii="Arial" w:eastAsia="Times New Roman" w:hAnsi="Arial" w:cs="Arial"/>
+          <w:color w:val="000000"/>
+          <w:sz w:val="20"/>
+          <w:szCs w:val="20"/>
+        </w:rPr>
+        <w:t>1</w:t>
       </w:r>
     </w:p>
     <w:p>
@@ -196,7 +223,25 @@
           <w:sz w:val="20"/>
           <w:szCs w:val="20"/>
         </w:rPr>
-        <w:t xml:space="preserve">Re: Application for Software Engineer at </w:t>
+        <w:t xml:space="preserve">Re: Application for </w:t>
+      </w:r>
+      <w:r>
+        <w:rPr>
+          <w:rFonts w:ascii="Arial" w:eastAsia="Times New Roman" w:hAnsi="Arial" w:cs="Arial"/>
+          <w:color w:val="000000"/>
+          <w:sz w:val="20"/>
+          <w:szCs w:val="20"/>
+        </w:rPr>
+        <w:t>Web Developer</w:t>
+      </w:r>
+      <w:r>
+        <w:rPr>
+          <w:rFonts w:ascii="Arial" w:eastAsia="Times New Roman" w:hAnsi="Arial" w:cs="Arial"/>
+          <w:color w:val="000000"/>
+          <w:sz w:val="20"/>
+          <w:szCs w:val="20"/>
+        </w:rPr>
+        <w:t xml:space="preserve"> at </w:t>
       </w:r>
       <w:r>
         <w:rPr>
@@ -268,7 +313,34 @@
           <w:sz w:val="20"/>
           <w:szCs w:val="20"/>
         </w:rPr>
-        <w:t xml:space="preserve"> that is advertised on the company website on December 18</w:t>
+        <w:t xml:space="preserve"> that is advertised on the company website on </w:t>
+      </w:r>
+      <w:r>
+        <w:rPr>
+          <w:rFonts w:ascii="Arial" w:eastAsia="Times New Roman" w:hAnsi="Arial" w:cs="Arial"/>
+          <w:color w:val="000000"/>
+          <w:sz w:val="20"/>
+          <w:szCs w:val="20"/>
+        </w:rPr>
+        <w:t>December</w:t>
+      </w:r>
+      <w:r>
+        <w:rPr>
+          <w:rFonts w:ascii="Arial" w:eastAsia="Times New Roman" w:hAnsi="Arial" w:cs="Arial"/>
+          <w:color w:val="000000"/>
+          <w:sz w:val="20"/>
+          <w:szCs w:val="20"/>
+        </w:rPr>
+        <w:t xml:space="preserve"> </w:t>
+      </w:r>
+      <w:r>
+        <w:rPr>
+          <w:rFonts w:ascii="Arial" w:eastAsia="Times New Roman" w:hAnsi="Arial" w:cs="Arial"/>
+          <w:color w:val="000000"/>
+          <w:sz w:val="20"/>
+          <w:szCs w:val="20"/>
+        </w:rPr>
+        <w:t>9</w:t>
       </w:r>
       <w:r>
         <w:rPr>
@@ -287,7 +359,25 @@
           <w:sz w:val="20"/>
           <w:szCs w:val="20"/>
         </w:rPr>
-        <w:t>, 2019. I am applying for this position with belief that my experience and expertise would prove valuable for the company.  </w:t>
+        <w:t>, 20</w:t>
+      </w:r>
+      <w:r>
+        <w:rPr>
+          <w:rFonts w:ascii="Arial" w:eastAsia="Times New Roman" w:hAnsi="Arial" w:cs="Arial"/>
+          <w:color w:val="000000"/>
+          <w:sz w:val="20"/>
+          <w:szCs w:val="20"/>
+        </w:rPr>
+        <w:t>20</w:t>
+      </w:r>
+      <w:r>
+        <w:rPr>
+          <w:rFonts w:ascii="Arial" w:eastAsia="Times New Roman" w:hAnsi="Arial" w:cs="Arial"/>
+          <w:color w:val="000000"/>
+          <w:sz w:val="20"/>
+          <w:szCs w:val="20"/>
+        </w:rPr>
+        <w:t>. I am applying for this position with belief that my experience and expertise would prove valuable for the company.  </w:t>
       </w:r>
     </w:p>
     <w:p>
@@ -385,6 +475,27 @@
     </w:p>
     <w:p>
       <w:pPr>
+        <w:pStyle w:val="ListParagraph"/>
+        <w:numPr>
+          <w:ilvl w:val="0"/>
+          <w:numId w:val="1"/>
+        </w:numPr>
+        <w:rPr>
+          <w:rFonts w:ascii="Times New Roman" w:eastAsia="Times New Roman" w:hAnsi="Times New Roman" w:cs="Times New Roman"/>
+        </w:rPr>
+      </w:pPr>
+      <w:r>
+        <w:rPr>
+          <w:rFonts w:ascii="Arial" w:eastAsia="Times New Roman" w:hAnsi="Arial" w:cs="Arial"/>
+          <w:color w:val="000000"/>
+          <w:sz w:val="20"/>
+          <w:szCs w:val="20"/>
+        </w:rPr>
+        <w:t>Ability to develope HTML templates from mockups that are both pixel-perfect and responsive</w:t>
+      </w:r>
+    </w:p>
+    <w:p>
+      <w:pPr>
         <w:numPr>
           <w:ilvl w:val="0"/>
           <w:numId w:val="1"/>
@@ -405,7 +516,57 @@
           <w:szCs w:val="20"/>
           <w:shd w:val="clear" w:color="auto" w:fill="FFFFFF"/>
         </w:rPr>
-        <w:t>Knowledge of building fullstack software applications using tools including Python, React.js, React Native, SCSS, and Django’s REST framework</w:t>
+        <w:t xml:space="preserve">Knowledge of building </w:t>
+      </w:r>
+      <w:r>
+        <w:rPr>
+          <w:rFonts w:ascii="Arial" w:eastAsia="Times New Roman" w:hAnsi="Arial" w:cs="Arial"/>
+          <w:color w:val="000000"/>
+          <w:sz w:val="20"/>
+          <w:szCs w:val="20"/>
+          <w:shd w:val="clear" w:color="auto" w:fill="FFFFFF"/>
+        </w:rPr>
+        <w:t>front-end</w:t>
+      </w:r>
+      <w:r>
+        <w:rPr>
+          <w:rFonts w:ascii="Arial" w:eastAsia="Times New Roman" w:hAnsi="Arial" w:cs="Arial"/>
+          <w:color w:val="000000"/>
+          <w:sz w:val="20"/>
+          <w:szCs w:val="20"/>
+          <w:shd w:val="clear" w:color="auto" w:fill="FFFFFF"/>
+        </w:rPr>
+        <w:t xml:space="preserve"> software applications using tools including React.js, SCSS,</w:t>
+      </w:r>
+      <w:r>
+        <w:rPr>
+          <w:rFonts w:ascii="Arial" w:eastAsia="Times New Roman" w:hAnsi="Arial" w:cs="Arial"/>
+          <w:color w:val="000000"/>
+          <w:sz w:val="20"/>
+          <w:szCs w:val="20"/>
+          <w:shd w:val="clear" w:color="auto" w:fill="FFFFFF"/>
+        </w:rPr>
+        <w:t xml:space="preserve"> ES6 JavaScript</w:t>
+      </w:r>
+      <w:r>
+        <w:rPr>
+          <w:rFonts w:ascii="Arial" w:eastAsia="Times New Roman" w:hAnsi="Arial" w:cs="Arial"/>
+          <w:color w:val="000000"/>
+          <w:sz w:val="20"/>
+          <w:szCs w:val="20"/>
+          <w:shd w:val="clear" w:color="auto" w:fill="FFFFFF"/>
+        </w:rPr>
+        <w:t xml:space="preserve"> and </w:t>
+      </w:r>
+      <w:r>
+        <w:rPr>
+          <w:rFonts w:ascii="Arial" w:eastAsia="Times New Roman" w:hAnsi="Arial" w:cs="Arial"/>
+          <w:color w:val="000000"/>
+          <w:sz w:val="20"/>
+          <w:szCs w:val="20"/>
+          <w:shd w:val="clear" w:color="auto" w:fill="FFFFFF"/>
+        </w:rPr>
+        <w:t>HTML5</w:t>
       </w:r>
     </w:p>
     <w:p>
@@ -1349,6 +1510,17 @@
       <w:u w:val="single"/>
     </w:rPr>
   </w:style>
+  <w:style w:type="paragraph" w:styleId="ListParagraph">
+    <w:name w:val="List Paragraph"/>
+    <w:basedOn w:val="Normal"/>
+    <w:uiPriority w:val="34"/>
+    <w:qFormat/>
+    <w:rsid w:val="004E1166"/>
+    <w:pPr>
+      <w:ind w:left="720"/>
+      <w:contextualSpacing/>
+    </w:pPr>
+  </w:style>
 </w:styles>
 </file>
 

</xml_diff>

<commit_message>
feat: Add progress #4 'Cover Letter, LIMA Jobs'
</commit_message>
<xml_diff>
--- a/personal_statements/LIMA Jobs/cover_letter.docx
+++ b/personal_statements/LIMA Jobs/cover_letter.docx
@@ -47,6 +47,7 @@
         </w:rPr>
         <w:t>th</w:t>
       </w:r>
+      <w:proofErr w:type="gramStart"/>
       <w:r>
         <w:rPr>
           <w:rFonts w:ascii="Arial" w:eastAsia="Times New Roman" w:hAnsi="Arial" w:cs="Arial"/>
@@ -65,6 +66,7 @@
         </w:rPr>
         <w:t>1</w:t>
       </w:r>
+      <w:proofErr w:type="gramEnd"/>
     </w:p>
     <w:p>
       <w:pPr>
@@ -313,7 +315,34 @@
           <w:sz w:val="20"/>
           <w:szCs w:val="20"/>
         </w:rPr>
-        <w:t xml:space="preserve"> that is advertised on the company website on </w:t>
+        <w:t xml:space="preserve"> that is advertised on </w:t>
+      </w:r>
+      <w:r>
+        <w:rPr>
+          <w:rFonts w:ascii="Arial" w:eastAsia="Times New Roman" w:hAnsi="Arial" w:cs="Arial"/>
+          <w:color w:val="000000"/>
+          <w:sz w:val="20"/>
+          <w:szCs w:val="20"/>
+        </w:rPr>
+        <w:t>jobbank.gc.ca</w:t>
+      </w:r>
+      <w:r>
+        <w:rPr>
+          <w:rFonts w:ascii="Arial" w:eastAsia="Times New Roman" w:hAnsi="Arial" w:cs="Arial"/>
+          <w:color w:val="000000"/>
+          <w:sz w:val="20"/>
+          <w:szCs w:val="20"/>
+        </w:rPr>
+        <w:t xml:space="preserve"> </w:t>
+      </w:r>
+      <w:r>
+        <w:rPr>
+          <w:rFonts w:ascii="Arial" w:eastAsia="Times New Roman" w:hAnsi="Arial" w:cs="Arial"/>
+          <w:color w:val="000000"/>
+          <w:sz w:val="20"/>
+          <w:szCs w:val="20"/>
+        </w:rPr>
+        <w:t xml:space="preserve">on </w:t>
       </w:r>
       <w:r>
         <w:rPr>
@@ -446,7 +475,27 @@
           <w:sz w:val="20"/>
           <w:szCs w:val="20"/>
         </w:rPr>
-        <w:t>Analytical skills gained through Bachelor’s degree in physics</w:t>
+        <w:t xml:space="preserve">Analytical skills gained through </w:t>
+      </w:r>
+      <w:proofErr w:type="gramStart"/>
+      <w:r>
+        <w:rPr>
+          <w:rFonts w:ascii="Arial" w:eastAsia="Times New Roman" w:hAnsi="Arial" w:cs="Arial"/>
+          <w:color w:val="000000"/>
+          <w:sz w:val="20"/>
+          <w:szCs w:val="20"/>
+        </w:rPr>
+        <w:t>Bachelor’s</w:t>
+      </w:r>
+      <w:proofErr w:type="gramEnd"/>
+      <w:r>
+        <w:rPr>
+          <w:rFonts w:ascii="Arial" w:eastAsia="Times New Roman" w:hAnsi="Arial" w:cs="Arial"/>
+          <w:color w:val="000000"/>
+          <w:sz w:val="20"/>
+          <w:szCs w:val="20"/>
+        </w:rPr>
+        <w:t xml:space="preserve"> degree in physics</w:t>
       </w:r>
     </w:p>
     <w:p>
@@ -470,7 +519,25 @@
           <w:sz w:val="20"/>
           <w:szCs w:val="20"/>
         </w:rPr>
-        <w:t>2 years of industry experience in software development</w:t>
+        <w:t xml:space="preserve">2 years of industry experience in </w:t>
+      </w:r>
+      <w:r>
+        <w:rPr>
+          <w:rFonts w:ascii="Arial" w:eastAsia="Times New Roman" w:hAnsi="Arial" w:cs="Arial"/>
+          <w:color w:val="000000"/>
+          <w:sz w:val="20"/>
+          <w:szCs w:val="20"/>
+        </w:rPr>
+        <w:t>web</w:t>
+      </w:r>
+      <w:r>
+        <w:rPr>
+          <w:rFonts w:ascii="Arial" w:eastAsia="Times New Roman" w:hAnsi="Arial" w:cs="Arial"/>
+          <w:color w:val="000000"/>
+          <w:sz w:val="20"/>
+          <w:szCs w:val="20"/>
+        </w:rPr>
+        <w:t xml:space="preserve"> development</w:t>
       </w:r>
     </w:p>
     <w:p>
@@ -491,7 +558,47 @@
           <w:sz w:val="20"/>
           <w:szCs w:val="20"/>
         </w:rPr>
-        <w:t>Ability to develope HTML templates from mockups that are both pixel-perfect and responsive</w:t>
+        <w:t xml:space="preserve">Ability to </w:t>
+      </w:r>
+      <w:proofErr w:type="spellStart"/>
+      <w:r>
+        <w:rPr>
+          <w:rFonts w:ascii="Arial" w:eastAsia="Times New Roman" w:hAnsi="Arial" w:cs="Arial"/>
+          <w:color w:val="000000"/>
+          <w:sz w:val="20"/>
+          <w:szCs w:val="20"/>
+        </w:rPr>
+        <w:t>develope</w:t>
+      </w:r>
+      <w:proofErr w:type="spellEnd"/>
+      <w:r>
+        <w:rPr>
+          <w:rFonts w:ascii="Arial" w:eastAsia="Times New Roman" w:hAnsi="Arial" w:cs="Arial"/>
+          <w:color w:val="000000"/>
+          <w:sz w:val="20"/>
+          <w:szCs w:val="20"/>
+        </w:rPr>
+        <w:t xml:space="preserve"> HTML templates from </w:t>
+      </w:r>
+      <w:proofErr w:type="spellStart"/>
+      <w:r>
+        <w:rPr>
+          <w:rFonts w:ascii="Arial" w:eastAsia="Times New Roman" w:hAnsi="Arial" w:cs="Arial"/>
+          <w:color w:val="000000"/>
+          <w:sz w:val="20"/>
+          <w:szCs w:val="20"/>
+        </w:rPr>
+        <w:t>mockups</w:t>
+      </w:r>
+      <w:proofErr w:type="spellEnd"/>
+      <w:r>
+        <w:rPr>
+          <w:rFonts w:ascii="Arial" w:eastAsia="Times New Roman" w:hAnsi="Arial" w:cs="Arial"/>
+          <w:color w:val="000000"/>
+          <w:sz w:val="20"/>
+          <w:szCs w:val="20"/>
+        </w:rPr>
+        <w:t xml:space="preserve"> that are both pixel-perfect and responsive</w:t>
       </w:r>
     </w:p>
     <w:p>
@@ -536,7 +643,47 @@
           <w:szCs w:val="20"/>
           <w:shd w:val="clear" w:color="auto" w:fill="FFFFFF"/>
         </w:rPr>
-        <w:t xml:space="preserve"> software applications using tools including React.js, SCSS,</w:t>
+        <w:t xml:space="preserve"> software applications using tools including React</w:t>
+      </w:r>
+      <w:r>
+        <w:rPr>
+          <w:rFonts w:ascii="Arial" w:eastAsia="Times New Roman" w:hAnsi="Arial" w:cs="Arial"/>
+          <w:color w:val="000000"/>
+          <w:sz w:val="20"/>
+          <w:szCs w:val="20"/>
+          <w:shd w:val="clear" w:color="auto" w:fill="FFFFFF"/>
+        </w:rPr>
+        <w:t>JS</w:t>
+      </w:r>
+      <w:r>
+        <w:rPr>
+          <w:rFonts w:ascii="Arial" w:eastAsia="Times New Roman" w:hAnsi="Arial" w:cs="Arial"/>
+          <w:color w:val="000000"/>
+          <w:sz w:val="20"/>
+          <w:szCs w:val="20"/>
+          <w:shd w:val="clear" w:color="auto" w:fill="FFFFFF"/>
+        </w:rPr>
+        <w:t>, S</w:t>
+      </w:r>
+      <w:r>
+        <w:rPr>
+          <w:rFonts w:ascii="Arial" w:eastAsia="Times New Roman" w:hAnsi="Arial" w:cs="Arial"/>
+          <w:color w:val="000000"/>
+          <w:sz w:val="20"/>
+          <w:szCs w:val="20"/>
+          <w:shd w:val="clear" w:color="auto" w:fill="FFFFFF"/>
+        </w:rPr>
+        <w:t>A</w:t>
+      </w:r>
+      <w:r>
+        <w:rPr>
+          <w:rFonts w:ascii="Arial" w:eastAsia="Times New Roman" w:hAnsi="Arial" w:cs="Arial"/>
+          <w:color w:val="000000"/>
+          <w:sz w:val="20"/>
+          <w:szCs w:val="20"/>
+          <w:shd w:val="clear" w:color="auto" w:fill="FFFFFF"/>
+        </w:rPr>
+        <w:t>SS,</w:t>
       </w:r>
       <w:r>
         <w:rPr>
@@ -591,7 +738,27 @@
           <w:szCs w:val="20"/>
           <w:shd w:val="clear" w:color="auto" w:fill="FFFFFF"/>
         </w:rPr>
-        <w:t>Passion for software development, and commitment to keep up with the latest technologies</w:t>
+        <w:t xml:space="preserve">Passion for </w:t>
+      </w:r>
+      <w:r>
+        <w:rPr>
+          <w:rFonts w:ascii="Arial" w:eastAsia="Times New Roman" w:hAnsi="Arial" w:cs="Arial"/>
+          <w:color w:val="000000"/>
+          <w:sz w:val="20"/>
+          <w:szCs w:val="20"/>
+          <w:shd w:val="clear" w:color="auto" w:fill="FFFFFF"/>
+        </w:rPr>
+        <w:t>web</w:t>
+      </w:r>
+      <w:r>
+        <w:rPr>
+          <w:rFonts w:ascii="Arial" w:eastAsia="Times New Roman" w:hAnsi="Arial" w:cs="Arial"/>
+          <w:color w:val="000000"/>
+          <w:sz w:val="20"/>
+          <w:szCs w:val="20"/>
+          <w:shd w:val="clear" w:color="auto" w:fill="FFFFFF"/>
+        </w:rPr>
+        <w:t xml:space="preserve"> development, and commitment to keep up with the latest technologies</w:t>
       </w:r>
     </w:p>
     <w:p>
@@ -644,19 +811,139 @@
           <w:szCs w:val="20"/>
           <w:shd w:val="clear" w:color="auto" w:fill="FFFFFF"/>
         </w:rPr>
-        <w:t xml:space="preserve">My proudest example is chat application. Although still in development, it uses React Native and Django to allow users to chat with features including login, signup, logout and change profile pictures using RESTful APIs. The project is available online, and it can be viewed here: </w:t>
+        <w:t xml:space="preserve">My proudest example is </w:t>
+      </w:r>
+      <w:r>
+        <w:rPr>
+          <w:rFonts w:ascii="Arial" w:eastAsia="Times New Roman" w:hAnsi="Arial" w:cs="Arial"/>
+          <w:color w:val="000000"/>
+          <w:sz w:val="20"/>
+          <w:szCs w:val="20"/>
+          <w:shd w:val="clear" w:color="auto" w:fill="FFFFFF"/>
+        </w:rPr>
+        <w:t>simple publish</w:t>
+      </w:r>
+      <w:r>
+        <w:rPr>
+          <w:rFonts w:ascii="Arial" w:eastAsia="Times New Roman" w:hAnsi="Arial" w:cs="Arial"/>
+          <w:color w:val="000000"/>
+          <w:sz w:val="20"/>
+          <w:szCs w:val="20"/>
+          <w:shd w:val="clear" w:color="auto" w:fill="FFFFFF"/>
+        </w:rPr>
+        <w:t xml:space="preserve">. </w:t>
+      </w:r>
+      <w:r>
+        <w:rPr>
+          <w:rFonts w:ascii="Arial" w:eastAsia="Times New Roman" w:hAnsi="Arial" w:cs="Arial"/>
+          <w:color w:val="000000"/>
+          <w:sz w:val="20"/>
+          <w:szCs w:val="20"/>
+          <w:shd w:val="clear" w:color="auto" w:fill="FFFFFF"/>
+        </w:rPr>
+        <w:t>It</w:t>
+      </w:r>
+      <w:r>
+        <w:rPr>
+          <w:rFonts w:ascii="Arial" w:eastAsia="Times New Roman" w:hAnsi="Arial" w:cs="Arial"/>
+          <w:color w:val="000000"/>
+          <w:sz w:val="20"/>
+          <w:szCs w:val="20"/>
+          <w:shd w:val="clear" w:color="auto" w:fill="FFFFFF"/>
+        </w:rPr>
+        <w:t xml:space="preserve"> uses </w:t>
+      </w:r>
+      <w:r>
+        <w:rPr>
+          <w:rFonts w:ascii="Arial" w:eastAsia="Times New Roman" w:hAnsi="Arial" w:cs="Arial"/>
+          <w:color w:val="000000"/>
+          <w:sz w:val="20"/>
+          <w:szCs w:val="20"/>
+          <w:shd w:val="clear" w:color="auto" w:fill="FFFFFF"/>
+        </w:rPr>
+        <w:t>ReactJS,</w:t>
+      </w:r>
+      <w:r>
+        <w:rPr>
+          <w:rFonts w:ascii="Arial" w:eastAsia="Times New Roman" w:hAnsi="Arial" w:cs="Arial"/>
+          <w:color w:val="000000"/>
+          <w:sz w:val="20"/>
+          <w:szCs w:val="20"/>
+          <w:shd w:val="clear" w:color="auto" w:fill="FFFFFF"/>
+        </w:rPr>
+        <w:t xml:space="preserve"> </w:t>
+      </w:r>
+      <w:r>
+        <w:rPr>
+          <w:rFonts w:ascii="Arial" w:eastAsia="Times New Roman" w:hAnsi="Arial" w:cs="Arial"/>
+          <w:color w:val="000000"/>
+          <w:sz w:val="20"/>
+          <w:szCs w:val="20"/>
+          <w:shd w:val="clear" w:color="auto" w:fill="FFFFFF"/>
+        </w:rPr>
+        <w:t>Typescript and SCSS</w:t>
+      </w:r>
+      <w:r>
+        <w:rPr>
+          <w:rFonts w:ascii="Arial" w:eastAsia="Times New Roman" w:hAnsi="Arial" w:cs="Arial"/>
+          <w:color w:val="000000"/>
+          <w:sz w:val="20"/>
+          <w:szCs w:val="20"/>
+          <w:shd w:val="clear" w:color="auto" w:fill="FFFFFF"/>
+        </w:rPr>
+        <w:t xml:space="preserve"> to </w:t>
+      </w:r>
+      <w:r>
+        <w:rPr>
+          <w:rFonts w:ascii="Arial" w:eastAsia="Times New Roman" w:hAnsi="Arial" w:cs="Arial"/>
+          <w:color w:val="000000"/>
+          <w:sz w:val="20"/>
+          <w:szCs w:val="20"/>
+          <w:shd w:val="clear" w:color="auto" w:fill="FFFFFF"/>
+        </w:rPr>
+        <w:t xml:space="preserve">create pixel perfect clone of </w:t>
+      </w:r>
+      <w:proofErr w:type="spellStart"/>
+      <w:r>
+        <w:rPr>
+          <w:rFonts w:ascii="Arial" w:eastAsia="Times New Roman" w:hAnsi="Arial" w:cs="Arial"/>
+          <w:color w:val="000000"/>
+          <w:sz w:val="20"/>
+          <w:szCs w:val="20"/>
+          <w:shd w:val="clear" w:color="auto" w:fill="FFFFFF"/>
+        </w:rPr>
+        <w:t>Github’s</w:t>
+      </w:r>
+      <w:proofErr w:type="spellEnd"/>
+      <w:r>
+        <w:rPr>
+          <w:rFonts w:ascii="Arial" w:eastAsia="Times New Roman" w:hAnsi="Arial" w:cs="Arial"/>
+          <w:color w:val="000000"/>
+          <w:sz w:val="20"/>
+          <w:szCs w:val="20"/>
+          <w:shd w:val="clear" w:color="auto" w:fill="FFFFFF"/>
+        </w:rPr>
+        <w:t xml:space="preserve"> create repository page</w:t>
+      </w:r>
+      <w:r>
+        <w:rPr>
+          <w:rFonts w:ascii="Arial" w:eastAsia="Times New Roman" w:hAnsi="Arial" w:cs="Arial"/>
+          <w:color w:val="000000"/>
+          <w:sz w:val="20"/>
+          <w:szCs w:val="20"/>
+          <w:shd w:val="clear" w:color="auto" w:fill="FFFFFF"/>
+        </w:rPr>
+        <w:t xml:space="preserve">. The project is available online, and it can be viewed here: </w:t>
       </w:r>
       <w:hyperlink r:id="rId5" w:history="1">
         <w:r>
           <w:rPr>
+            <w:rStyle w:val="Hyperlink"/>
             <w:rFonts w:ascii="Arial" w:eastAsia="Times New Roman" w:hAnsi="Arial" w:cs="Arial"/>
-            <w:color w:val="1155CC"/>
             <w:sz w:val="20"/>
             <w:szCs w:val="20"/>
-            <w:u w:val="single"/>
-            <w:shd w:val="clear" w:color="auto" w:fill="FFFFFF"/>
           </w:rPr>
-          <w:t>https://github.com/hyungmogu/chat-app</w:t>
+          <w:t>https://github.com/hyungmogu/simple-publish</w:t>
         </w:r>
       </w:hyperlink>
       <w:r>
@@ -867,14 +1154,25 @@
           <w:szCs w:val="20"/>
         </w:rPr>
       </w:pPr>
-      <w:r>
-        <w:rPr>
-          <w:rFonts w:ascii="Arial" w:eastAsia="Times New Roman" w:hAnsi="Arial" w:cs="Arial"/>
-          <w:color w:val="000000"/>
-          <w:sz w:val="20"/>
-          <w:szCs w:val="20"/>
-        </w:rPr>
-        <w:t>Hyungmo Gu</w:t>
+      <w:proofErr w:type="spellStart"/>
+      <w:r>
+        <w:rPr>
+          <w:rFonts w:ascii="Arial" w:eastAsia="Times New Roman" w:hAnsi="Arial" w:cs="Arial"/>
+          <w:color w:val="000000"/>
+          <w:sz w:val="20"/>
+          <w:szCs w:val="20"/>
+        </w:rPr>
+        <w:t>Hyungmo</w:t>
+      </w:r>
+      <w:proofErr w:type="spellEnd"/>
+      <w:r>
+        <w:rPr>
+          <w:rFonts w:ascii="Arial" w:eastAsia="Times New Roman" w:hAnsi="Arial" w:cs="Arial"/>
+          <w:color w:val="000000"/>
+          <w:sz w:val="20"/>
+          <w:szCs w:val="20"/>
+        </w:rPr>
+        <w:t xml:space="preserve"> Gu</w:t>
       </w:r>
     </w:p>
     <w:p>
@@ -1502,7 +1800,6 @@
     <w:name w:val="Hyperlink"/>
     <w:basedOn w:val="DefaultParagraphFont"/>
     <w:uiPriority w:val="99"/>
-    <w:semiHidden/>
     <w:unhideWhenUsed/>
     <w:rsid w:val="00980D2D"/>
     <w:rPr>
@@ -1520,6 +1817,18 @@
       <w:ind w:left="720"/>
       <w:contextualSpacing/>
     </w:pPr>
+  </w:style>
+  <w:style w:type="character" w:styleId="UnresolvedMention">
+    <w:name w:val="Unresolved Mention"/>
+    <w:basedOn w:val="DefaultParagraphFont"/>
+    <w:uiPriority w:val="99"/>
+    <w:semiHidden/>
+    <w:unhideWhenUsed/>
+    <w:rsid w:val="00B60408"/>
+    <w:rPr>
+      <w:color w:val="605E5C"/>
+      <w:shd w:val="clear" w:color="auto" w:fill="E1DFDD"/>
+    </w:rPr>
   </w:style>
 </w:styles>
 </file>

</xml_diff>

<commit_message>
feat: Add progress #5 'Cover Letter, LIMA Jobs'
</commit_message>
<xml_diff>
--- a/personal_statements/LIMA Jobs/cover_letter.docx
+++ b/personal_statements/LIMA Jobs/cover_letter.docx
@@ -558,27 +558,7 @@
           <w:sz w:val="20"/>
           <w:szCs w:val="20"/>
         </w:rPr>
-        <w:t xml:space="preserve">Ability to </w:t>
-      </w:r>
-      <w:proofErr w:type="spellStart"/>
-      <w:r>
-        <w:rPr>
-          <w:rFonts w:ascii="Arial" w:eastAsia="Times New Roman" w:hAnsi="Arial" w:cs="Arial"/>
-          <w:color w:val="000000"/>
-          <w:sz w:val="20"/>
-          <w:szCs w:val="20"/>
-        </w:rPr>
-        <w:t>develope</w:t>
-      </w:r>
-      <w:proofErr w:type="spellEnd"/>
-      <w:r>
-        <w:rPr>
-          <w:rFonts w:ascii="Arial" w:eastAsia="Times New Roman" w:hAnsi="Arial" w:cs="Arial"/>
-          <w:color w:val="000000"/>
-          <w:sz w:val="20"/>
-          <w:szCs w:val="20"/>
-        </w:rPr>
-        <w:t xml:space="preserve"> HTML templates from </w:t>
+        <w:t xml:space="preserve">Ability to develop HTML templates from </w:t>
       </w:r>
       <w:proofErr w:type="spellStart"/>
       <w:r>
@@ -901,29 +881,47 @@
           <w:szCs w:val="20"/>
           <w:shd w:val="clear" w:color="auto" w:fill="FFFFFF"/>
         </w:rPr>
-        <w:t xml:space="preserve">create pixel perfect clone of </w:t>
-      </w:r>
-      <w:proofErr w:type="spellStart"/>
-      <w:r>
-        <w:rPr>
-          <w:rFonts w:ascii="Arial" w:eastAsia="Times New Roman" w:hAnsi="Arial" w:cs="Arial"/>
-          <w:color w:val="000000"/>
-          <w:sz w:val="20"/>
-          <w:szCs w:val="20"/>
-          <w:shd w:val="clear" w:color="auto" w:fill="FFFFFF"/>
-        </w:rPr>
-        <w:t>Github’s</w:t>
-      </w:r>
-      <w:proofErr w:type="spellEnd"/>
-      <w:r>
-        <w:rPr>
-          <w:rFonts w:ascii="Arial" w:eastAsia="Times New Roman" w:hAnsi="Arial" w:cs="Arial"/>
-          <w:color w:val="000000"/>
-          <w:sz w:val="20"/>
-          <w:szCs w:val="20"/>
-          <w:shd w:val="clear" w:color="auto" w:fill="FFFFFF"/>
-        </w:rPr>
-        <w:t xml:space="preserve"> create repository page</w:t>
+        <w:t>create</w:t>
+      </w:r>
+      <w:r>
+        <w:rPr>
+          <w:rFonts w:ascii="Arial" w:eastAsia="Times New Roman" w:hAnsi="Arial" w:cs="Arial"/>
+          <w:color w:val="000000"/>
+          <w:sz w:val="20"/>
+          <w:szCs w:val="20"/>
+          <w:shd w:val="clear" w:color="auto" w:fill="FFFFFF"/>
+        </w:rPr>
+        <w:t xml:space="preserve"> component-based</w:t>
+      </w:r>
+      <w:r>
+        <w:rPr>
+          <w:rFonts w:ascii="Arial" w:eastAsia="Times New Roman" w:hAnsi="Arial" w:cs="Arial"/>
+          <w:color w:val="000000"/>
+          <w:sz w:val="20"/>
+          <w:szCs w:val="20"/>
+          <w:shd w:val="clear" w:color="auto" w:fill="FFFFFF"/>
+        </w:rPr>
+        <w:t xml:space="preserve"> pixel perfect clone of Git</w:t>
+      </w:r>
+      <w:r>
+        <w:rPr>
+          <w:rFonts w:ascii="Arial" w:eastAsia="Times New Roman" w:hAnsi="Arial" w:cs="Arial"/>
+          <w:color w:val="000000"/>
+          <w:sz w:val="20"/>
+          <w:szCs w:val="20"/>
+          <w:shd w:val="clear" w:color="auto" w:fill="FFFFFF"/>
+        </w:rPr>
+        <w:t>H</w:t>
+      </w:r>
+      <w:r>
+        <w:rPr>
+          <w:rFonts w:ascii="Arial" w:eastAsia="Times New Roman" w:hAnsi="Arial" w:cs="Arial"/>
+          <w:color w:val="000000"/>
+          <w:sz w:val="20"/>
+          <w:szCs w:val="20"/>
+          <w:shd w:val="clear" w:color="auto" w:fill="FFFFFF"/>
+        </w:rPr>
+        <w:t>ub’s create repository page</w:t>
       </w:r>
       <w:r>
         <w:rPr>

</xml_diff>

<commit_message>
feat: Add progress #6 'Cover Letter, LIMA Jobs'
</commit_message>
<xml_diff>
--- a/personal_statements/LIMA Jobs/cover_letter.docx
+++ b/personal_statements/LIMA Jobs/cover_letter.docx
@@ -35,7 +35,7 @@
           <w:sz w:val="20"/>
           <w:szCs w:val="20"/>
         </w:rPr>
-        <w:t>9</w:t>
+        <w:t>8</w:t>
       </w:r>
       <w:r>
         <w:rPr>
@@ -92,7 +92,25 @@
           <w:sz w:val="20"/>
           <w:szCs w:val="20"/>
         </w:rPr>
-        <w:t>LIMA Jobs</w:t>
+        <w:t>LMIA</w:t>
+      </w:r>
+      <w:r>
+        <w:rPr>
+          <w:rFonts w:ascii="Arial" w:eastAsia="Times New Roman" w:hAnsi="Arial" w:cs="Arial"/>
+          <w:color w:val="000000"/>
+          <w:sz w:val="20"/>
+          <w:szCs w:val="20"/>
+        </w:rPr>
+        <w:t xml:space="preserve"> </w:t>
+      </w:r>
+      <w:r>
+        <w:rPr>
+          <w:rFonts w:ascii="Arial" w:eastAsia="Times New Roman" w:hAnsi="Arial" w:cs="Arial"/>
+          <w:color w:val="000000"/>
+          <w:sz w:val="20"/>
+          <w:szCs w:val="20"/>
+        </w:rPr>
+        <w:t>Jobs</w:t>
       </w:r>
     </w:p>
     <w:p>
@@ -252,7 +270,16 @@
           <w:sz w:val="20"/>
           <w:szCs w:val="20"/>
         </w:rPr>
-        <w:t>LIMA Jobs</w:t>
+        <w:t>LMIA</w:t>
+      </w:r>
+      <w:r>
+        <w:rPr>
+          <w:rFonts w:ascii="Arial" w:eastAsia="Times New Roman" w:hAnsi="Arial" w:cs="Arial"/>
+          <w:color w:val="000000"/>
+          <w:sz w:val="20"/>
+          <w:szCs w:val="20"/>
+        </w:rPr>
+        <w:t xml:space="preserve"> Jobs</w:t>
       </w:r>
     </w:p>
     <w:p>
@@ -921,7 +948,27 @@
           <w:szCs w:val="20"/>
           <w:shd w:val="clear" w:color="auto" w:fill="FFFFFF"/>
         </w:rPr>
-        <w:t>ub’s create repository page</w:t>
+        <w:t>ub’s create</w:t>
+      </w:r>
+      <w:r>
+        <w:rPr>
+          <w:rFonts w:ascii="Arial" w:eastAsia="Times New Roman" w:hAnsi="Arial" w:cs="Arial"/>
+          <w:color w:val="000000"/>
+          <w:sz w:val="20"/>
+          <w:szCs w:val="20"/>
+          <w:shd w:val="clear" w:color="auto" w:fill="FFFFFF"/>
+        </w:rPr>
+        <w:t xml:space="preserve"> new</w:t>
+      </w:r>
+      <w:r>
+        <w:rPr>
+          <w:rFonts w:ascii="Arial" w:eastAsia="Times New Roman" w:hAnsi="Arial" w:cs="Arial"/>
+          <w:color w:val="000000"/>
+          <w:sz w:val="20"/>
+          <w:szCs w:val="20"/>
+          <w:shd w:val="clear" w:color="auto" w:fill="FFFFFF"/>
+        </w:rPr>
+        <w:t xml:space="preserve"> repository page</w:t>
       </w:r>
       <w:r>
         <w:rPr>

</xml_diff>

<commit_message>
feat: Add progress #7 'Cover Letter, LIMA Jobs'
</commit_message>
<xml_diff>
--- a/personal_statements/LIMA Jobs/cover_letter.docx
+++ b/personal_statements/LIMA Jobs/cover_letter.docx
@@ -888,7 +888,27 @@
           <w:szCs w:val="20"/>
           <w:shd w:val="clear" w:color="auto" w:fill="FFFFFF"/>
         </w:rPr>
-        <w:t>Typescript and SCSS</w:t>
+        <w:t>Typescript and S</w:t>
+      </w:r>
+      <w:r>
+        <w:rPr>
+          <w:rFonts w:ascii="Arial" w:eastAsia="Times New Roman" w:hAnsi="Arial" w:cs="Arial"/>
+          <w:color w:val="000000"/>
+          <w:sz w:val="20"/>
+          <w:szCs w:val="20"/>
+          <w:shd w:val="clear" w:color="auto" w:fill="FFFFFF"/>
+        </w:rPr>
+        <w:t>A</w:t>
+      </w:r>
+      <w:r>
+        <w:rPr>
+          <w:rFonts w:ascii="Arial" w:eastAsia="Times New Roman" w:hAnsi="Arial" w:cs="Arial"/>
+          <w:color w:val="000000"/>
+          <w:sz w:val="20"/>
+          <w:szCs w:val="20"/>
+          <w:shd w:val="clear" w:color="auto" w:fill="FFFFFF"/>
+        </w:rPr>
+        <w:t>SS</w:t>
       </w:r>
       <w:r>
         <w:rPr>

</xml_diff>

<commit_message>
feat: Add progress #7 'Letter, LMIA Jobs'
</commit_message>
<xml_diff>
--- a/personal_statements/LIMA Jobs/cover_letter.docx
+++ b/personal_statements/LIMA Jobs/cover_letter.docx
@@ -47,7 +47,6 @@
         </w:rPr>
         <w:t>th</w:t>
       </w:r>
-      <w:proofErr w:type="gramStart"/>
       <w:r>
         <w:rPr>
           <w:rFonts w:ascii="Arial" w:eastAsia="Times New Roman" w:hAnsi="Arial" w:cs="Arial"/>
@@ -66,7 +65,6 @@
         </w:rPr>
         <w:t>1</w:t>
       </w:r>
-      <w:proofErr w:type="gramEnd"/>
     </w:p>
     <w:p>
       <w:pPr>
@@ -344,15 +342,17 @@
         </w:rPr>
         <w:t xml:space="preserve"> that is advertised on </w:t>
       </w:r>
-      <w:r>
-        <w:rPr>
-          <w:rFonts w:ascii="Arial" w:eastAsia="Times New Roman" w:hAnsi="Arial" w:cs="Arial"/>
-          <w:color w:val="000000"/>
-          <w:sz w:val="20"/>
-          <w:szCs w:val="20"/>
-        </w:rPr>
-        <w:t>jobbank.gc.ca</w:t>
-      </w:r>
+      <w:hyperlink r:id="rId5" w:history="1">
+        <w:r>
+          <w:rPr>
+            <w:rStyle w:val="Hyperlink"/>
+            <w:rFonts w:ascii="Arial" w:eastAsia="Times New Roman" w:hAnsi="Arial" w:cs="Arial"/>
+            <w:sz w:val="20"/>
+            <w:szCs w:val="20"/>
+          </w:rPr>
+          <w:t>jobbank.gc.ca</w:t>
+        </w:r>
+      </w:hyperlink>
       <w:r>
         <w:rPr>
           <w:rFonts w:ascii="Arial" w:eastAsia="Times New Roman" w:hAnsi="Arial" w:cs="Arial"/>
@@ -447,6 +447,9 @@
     </w:p>
     <w:p>
       <w:pPr>
+        <w:tabs>
+          <w:tab w:val="left" w:pos="7480"/>
+        </w:tabs>
         <w:rPr>
           <w:rFonts w:ascii="Arial" w:eastAsia="Times New Roman" w:hAnsi="Arial" w:cs="Arial"/>
           <w:sz w:val="20"/>
@@ -462,6 +465,16 @@
           <w:shd w:val="clear" w:color="auto" w:fill="FFFFFF"/>
         </w:rPr>
         <w:t>In consideration of this opportunity, I bring to the table</w:t>
+      </w:r>
+      <w:r>
+        <w:rPr>
+          <w:rFonts w:ascii="Arial" w:eastAsia="Times New Roman" w:hAnsi="Arial" w:cs="Arial"/>
+          <w:color w:val="000000"/>
+          <w:sz w:val="20"/>
+          <w:szCs w:val="20"/>
+          <w:shd w:val="clear" w:color="auto" w:fill="FFFFFF"/>
+        </w:rPr>
+        <w:tab/>
       </w:r>
     </w:p>
     <w:p>
@@ -502,27 +515,7 @@
           <w:sz w:val="20"/>
           <w:szCs w:val="20"/>
         </w:rPr>
-        <w:t xml:space="preserve">Analytical skills gained through </w:t>
-      </w:r>
-      <w:proofErr w:type="gramStart"/>
-      <w:r>
-        <w:rPr>
-          <w:rFonts w:ascii="Arial" w:eastAsia="Times New Roman" w:hAnsi="Arial" w:cs="Arial"/>
-          <w:color w:val="000000"/>
-          <w:sz w:val="20"/>
-          <w:szCs w:val="20"/>
-        </w:rPr>
-        <w:t>Bachelor’s</w:t>
-      </w:r>
-      <w:proofErr w:type="gramEnd"/>
-      <w:r>
-        <w:rPr>
-          <w:rFonts w:ascii="Arial" w:eastAsia="Times New Roman" w:hAnsi="Arial" w:cs="Arial"/>
-          <w:color w:val="000000"/>
-          <w:sz w:val="20"/>
-          <w:szCs w:val="20"/>
-        </w:rPr>
-        <w:t xml:space="preserve"> degree in physics</w:t>
+        <w:t>Analytical skills gained through Bachelor’s degree in physics</w:t>
       </w:r>
     </w:p>
     <w:p>
@@ -585,27 +578,7 @@
           <w:sz w:val="20"/>
           <w:szCs w:val="20"/>
         </w:rPr>
-        <w:t xml:space="preserve">Ability to develop HTML templates from </w:t>
-      </w:r>
-      <w:proofErr w:type="spellStart"/>
-      <w:r>
-        <w:rPr>
-          <w:rFonts w:ascii="Arial" w:eastAsia="Times New Roman" w:hAnsi="Arial" w:cs="Arial"/>
-          <w:color w:val="000000"/>
-          <w:sz w:val="20"/>
-          <w:szCs w:val="20"/>
-        </w:rPr>
-        <w:t>mockups</w:t>
-      </w:r>
-      <w:proofErr w:type="spellEnd"/>
-      <w:r>
-        <w:rPr>
-          <w:rFonts w:ascii="Arial" w:eastAsia="Times New Roman" w:hAnsi="Arial" w:cs="Arial"/>
-          <w:color w:val="000000"/>
-          <w:sz w:val="20"/>
-          <w:szCs w:val="20"/>
-        </w:rPr>
-        <w:t xml:space="preserve"> that are both pixel-perfect and responsive</w:t>
+        <w:t>Ability to develop HTML templates from mockups that are both pixel-perfect and responsive</w:t>
       </w:r>
     </w:p>
     <w:p>
@@ -828,7 +801,37 @@
           <w:szCs w:val="20"/>
           <w:shd w:val="clear" w:color="auto" w:fill="FFFFFF"/>
         </w:rPr>
-        <w:t>simple publish</w:t>
+        <w:t>S</w:t>
+      </w:r>
+      <w:r>
+        <w:rPr>
+          <w:rFonts w:ascii="Arial" w:eastAsia="Times New Roman" w:hAnsi="Arial" w:cs="Arial"/>
+          <w:color w:val="000000"/>
+          <w:sz w:val="20"/>
+          <w:szCs w:val="20"/>
+          <w:shd w:val="clear" w:color="auto" w:fill="FFFFFF"/>
+        </w:rPr>
+        <w:t xml:space="preserve">imple </w:t>
+      </w:r>
+      <w:r>
+        <w:rPr>
+          <w:rFonts w:ascii="Arial" w:eastAsia="Times New Roman" w:hAnsi="Arial" w:cs="Arial"/>
+          <w:color w:val="000000"/>
+          <w:sz w:val="20"/>
+          <w:szCs w:val="20"/>
+          <w:shd w:val="clear" w:color="auto" w:fill="FFFFFF"/>
+        </w:rPr>
+        <w:t>P</w:t>
+      </w:r>
+      <w:r>
+        <w:rPr>
+          <w:rFonts w:ascii="Arial" w:eastAsia="Times New Roman" w:hAnsi="Arial" w:cs="Arial"/>
+          <w:color w:val="000000"/>
+          <w:sz w:val="20"/>
+          <w:szCs w:val="20"/>
+          <w:shd w:val="clear" w:color="auto" w:fill="FFFFFF"/>
+        </w:rPr>
+        <w:t>ublish</w:t>
       </w:r>
       <w:r>
         <w:rPr>
@@ -1000,7 +1003,7 @@
         </w:rPr>
         <w:t xml:space="preserve">. The project is available online, and it can be viewed here: </w:t>
       </w:r>
-      <w:hyperlink r:id="rId5" w:history="1">
+      <w:hyperlink r:id="rId6" w:history="1">
         <w:r>
           <w:rPr>
             <w:rStyle w:val="Hyperlink"/>
@@ -1118,126 +1121,8 @@
           <w:color w:val="000000"/>
           <w:sz w:val="20"/>
           <w:szCs w:val="20"/>
-          <w:bdr w:val="none" w:sz="0" w:space="0" w:color="auto" w:frame="1"/>
-        </w:rPr>
-        <w:fldChar w:fldCharType="begin"/>
-      </w:r>
-      <w:r>
-        <w:rPr>
-          <w:rFonts w:ascii="Arial" w:eastAsia="Times New Roman" w:hAnsi="Arial" w:cs="Arial"/>
-          <w:color w:val="000000"/>
-          <w:sz w:val="20"/>
-          <w:szCs w:val="20"/>
-          <w:bdr w:val="none" w:sz="0" w:space="0" w:color="auto" w:frame="1"/>
-        </w:rPr>
-        <w:instrText xml:space="preserve"> INCLUDEPICTURE "https://lh6.googleusercontent.com/OeBW_LMBnUMMjjYKhHcfIAhFC9dmQP96QpY07aBcZQ9BnnTDLVpz3FbC6rx1GIBCbPvrCYGTMjxQrfQCnWHi8GcMy6HGF0Z0Ze09mXY8_Q-1yRi9hP3EkSi6FBirM2sOTI9AbKtK" \* MERGEFORMATINET </w:instrText>
-      </w:r>
-      <w:r>
-        <w:rPr>
-          <w:rFonts w:ascii="Arial" w:eastAsia="Times New Roman" w:hAnsi="Arial" w:cs="Arial"/>
-          <w:color w:val="000000"/>
-          <w:sz w:val="20"/>
-          <w:szCs w:val="20"/>
-          <w:bdr w:val="none" w:sz="0" w:space="0" w:color="auto" w:frame="1"/>
-        </w:rPr>
-        <w:fldChar w:fldCharType="separate"/>
-      </w:r>
-      <w:r>
-        <w:rPr>
-          <w:rFonts w:ascii="Arial" w:eastAsia="Times New Roman" w:hAnsi="Arial" w:cs="Arial"/>
-          <w:noProof/>
-          <w:color w:val="000000"/>
-          <w:sz w:val="20"/>
-          <w:szCs w:val="20"/>
-          <w:bdr w:val="none" w:sz="0" w:space="0" w:color="auto" w:frame="1"/>
-        </w:rPr>
-        <w:drawing>
-          <wp:inline distT="0" distB="0" distL="0" distR="0" wp14:anchorId="77971DD0" wp14:editId="07C6061E">
-            <wp:extent cx="1181100" cy="2489200"/>
-            <wp:effectExtent l="6350" t="0" r="6350" b="6350"/>
-            <wp:docPr id="1" name="Picture 1" descr="A picture containing diagram&#10;&#10;Description automatically generated"/>
-            <wp:cNvGraphicFramePr>
-              <a:graphicFrameLocks xmlns:a="http://schemas.openxmlformats.org/drawingml/2006/main" noChangeAspect="1"/>
-            </wp:cNvGraphicFramePr>
-            <a:graphic xmlns:a="http://schemas.openxmlformats.org/drawingml/2006/main">
-              <a:graphicData uri="http://schemas.openxmlformats.org/drawingml/2006/picture">
-                <pic:pic xmlns:pic="http://schemas.openxmlformats.org/drawingml/2006/picture">
-                  <pic:nvPicPr>
-                    <pic:cNvPr id="1" name="Picture 1" descr="A picture containing diagram&#10;&#10;Description automatically generated"/>
-                    <pic:cNvPicPr>
-                      <a:picLocks noChangeAspect="1" noChangeArrowheads="1"/>
-                    </pic:cNvPicPr>
-                  </pic:nvPicPr>
-                  <pic:blipFill>
-                    <a:blip r:embed="rId6" cstate="print">
-                      <a:extLst>
-                        <a:ext uri="{28A0092B-C50C-407E-A947-70E740481C1C}">
-                          <a14:useLocalDpi xmlns:a14="http://schemas.microsoft.com/office/drawing/2010/main" val="0"/>
-                        </a:ext>
-                      </a:extLst>
-                    </a:blip>
-                    <a:srcRect/>
-                    <a:stretch>
-                      <a:fillRect/>
-                    </a:stretch>
-                  </pic:blipFill>
-                  <pic:spPr bwMode="auto">
-                    <a:xfrm rot="5400000">
-                      <a:off x="0" y="0"/>
-                      <a:ext cx="1181100" cy="2489200"/>
-                    </a:xfrm>
-                    <a:prstGeom prst="rect">
-                      <a:avLst/>
-                    </a:prstGeom>
-                    <a:noFill/>
-                    <a:ln>
-                      <a:noFill/>
-                    </a:ln>
-                  </pic:spPr>
-                </pic:pic>
-              </a:graphicData>
-            </a:graphic>
-          </wp:inline>
-        </w:drawing>
-      </w:r>
-      <w:r>
-        <w:rPr>
-          <w:rFonts w:ascii="Arial" w:eastAsia="Times New Roman" w:hAnsi="Arial" w:cs="Arial"/>
-          <w:color w:val="000000"/>
-          <w:sz w:val="20"/>
-          <w:szCs w:val="20"/>
-          <w:bdr w:val="none" w:sz="0" w:space="0" w:color="auto" w:frame="1"/>
-        </w:rPr>
-        <w:fldChar w:fldCharType="end"/>
-      </w:r>
-    </w:p>
-    <w:p>
-      <w:pPr>
-        <w:rPr>
-          <w:rFonts w:ascii="Arial" w:eastAsia="Times New Roman" w:hAnsi="Arial" w:cs="Arial"/>
-          <w:sz w:val="20"/>
-          <w:szCs w:val="20"/>
-        </w:rPr>
-      </w:pPr>
-      <w:proofErr w:type="spellStart"/>
-      <w:r>
-        <w:rPr>
-          <w:rFonts w:ascii="Arial" w:eastAsia="Times New Roman" w:hAnsi="Arial" w:cs="Arial"/>
-          <w:color w:val="000000"/>
-          <w:sz w:val="20"/>
-          <w:szCs w:val="20"/>
-        </w:rPr>
-        <w:t>Hyungmo</w:t>
-      </w:r>
-      <w:proofErr w:type="spellEnd"/>
-      <w:r>
-        <w:rPr>
-          <w:rFonts w:ascii="Arial" w:eastAsia="Times New Roman" w:hAnsi="Arial" w:cs="Arial"/>
-          <w:color w:val="000000"/>
-          <w:sz w:val="20"/>
-          <w:szCs w:val="20"/>
-        </w:rPr>
-        <w:t xml:space="preserve"> Gu</w:t>
+        </w:rPr>
+        <w:t>Hyungmo Gu</w:t>
       </w:r>
     </w:p>
     <w:p>

</xml_diff>

<commit_message>
feat: Add progress #8 'Letter, LMIA Jobs'
</commit_message>
<xml_diff>
--- a/personal_statements/LIMA Jobs/cover_letter.docx
+++ b/personal_statements/LIMA Jobs/cover_letter.docx
@@ -192,13 +192,15 @@
       <w:pPr>
         <w:rPr>
           <w:rFonts w:ascii="Arial" w:eastAsia="Times New Roman" w:hAnsi="Arial" w:cs="Arial"/>
-          <w:sz w:val="20"/>
-          <w:szCs w:val="20"/>
-        </w:rPr>
-      </w:pPr>
-      <w:r>
-        <w:rPr>
-          <w:rFonts w:ascii="Arial" w:eastAsia="Times New Roman" w:hAnsi="Arial" w:cs="Arial"/>
+          <w:strike/>
+          <w:sz w:val="20"/>
+          <w:szCs w:val="20"/>
+        </w:rPr>
+      </w:pPr>
+      <w:r>
+        <w:rPr>
+          <w:rFonts w:ascii="Arial" w:eastAsia="Times New Roman" w:hAnsi="Arial" w:cs="Arial"/>
+          <w:strike/>
           <w:color w:val="000000"/>
           <w:sz w:val="20"/>
           <w:szCs w:val="20"/>
@@ -230,6 +232,7 @@
       <w:pPr>
         <w:rPr>
           <w:rFonts w:ascii="Arial" w:eastAsia="Times New Roman" w:hAnsi="Arial" w:cs="Arial"/>
+          <w:color w:val="000000"/>
           <w:sz w:val="20"/>
           <w:szCs w:val="20"/>
         </w:rPr>
@@ -284,27 +287,83 @@
       <w:pPr>
         <w:rPr>
           <w:rFonts w:ascii="Arial" w:eastAsia="Times New Roman" w:hAnsi="Arial" w:cs="Arial"/>
-          <w:sz w:val="20"/>
-          <w:szCs w:val="20"/>
-        </w:rPr>
-      </w:pPr>
-    </w:p>
-    <w:p>
-      <w:pPr>
-        <w:rPr>
-          <w:rFonts w:ascii="Arial" w:eastAsia="Times New Roman" w:hAnsi="Arial" w:cs="Arial"/>
-          <w:sz w:val="20"/>
-          <w:szCs w:val="20"/>
-        </w:rPr>
-      </w:pPr>
-      <w:r>
-        <w:rPr>
-          <w:rFonts w:ascii="Arial" w:eastAsia="Times New Roman" w:hAnsi="Arial" w:cs="Arial"/>
-          <w:color w:val="000000"/>
-          <w:sz w:val="20"/>
-          <w:szCs w:val="20"/>
-        </w:rPr>
-        <w:t xml:space="preserve">I am writing this letter to you to express my interest in the position of </w:t>
+          <w:color w:val="000000"/>
+          <w:sz w:val="20"/>
+          <w:szCs w:val="20"/>
+        </w:rPr>
+      </w:pPr>
+    </w:p>
+    <w:p>
+      <w:pPr>
+        <w:rPr>
+          <w:rFonts w:ascii="Arial" w:eastAsia="Times New Roman" w:hAnsi="Arial" w:cs="Arial"/>
+          <w:color w:val="000000"/>
+          <w:sz w:val="20"/>
+          <w:szCs w:val="20"/>
+        </w:rPr>
+      </w:pPr>
+    </w:p>
+    <w:p>
+      <w:pPr>
+        <w:rPr>
+          <w:rFonts w:ascii="Arial" w:eastAsia="Times New Roman" w:hAnsi="Arial" w:cs="Arial"/>
+          <w:sz w:val="20"/>
+          <w:szCs w:val="20"/>
+        </w:rPr>
+      </w:pPr>
+      <w:r>
+        <w:rPr>
+          <w:rFonts w:ascii="Arial" w:eastAsia="Times New Roman" w:hAnsi="Arial" w:cs="Arial"/>
+          <w:color w:val="000000"/>
+          <w:sz w:val="20"/>
+          <w:szCs w:val="20"/>
+        </w:rPr>
+        <w:t xml:space="preserve">Dear Sir / Dear Madam, </w:t>
+      </w:r>
+    </w:p>
+    <w:p>
+      <w:pPr>
+        <w:rPr>
+          <w:rFonts w:ascii="Arial" w:eastAsia="Times New Roman" w:hAnsi="Arial" w:cs="Arial"/>
+          <w:sz w:val="20"/>
+          <w:szCs w:val="20"/>
+        </w:rPr>
+      </w:pPr>
+    </w:p>
+    <w:p>
+      <w:pPr>
+        <w:rPr>
+          <w:rFonts w:ascii="Arial" w:eastAsia="Times New Roman" w:hAnsi="Arial" w:cs="Arial"/>
+          <w:sz w:val="20"/>
+          <w:szCs w:val="20"/>
+        </w:rPr>
+      </w:pPr>
+      <w:r>
+        <w:rPr>
+          <w:rFonts w:ascii="Arial" w:eastAsia="Times New Roman" w:hAnsi="Arial" w:cs="Arial"/>
+          <w:color w:val="000000"/>
+          <w:sz w:val="20"/>
+          <w:szCs w:val="20"/>
+        </w:rPr>
+        <w:t xml:space="preserve">I am writing this </w:t>
+      </w:r>
+      <w:r>
+        <w:rPr>
+          <w:rFonts w:ascii="Arial" w:eastAsia="Times New Roman" w:hAnsi="Arial" w:cs="Arial"/>
+          <w:color w:val="000000"/>
+          <w:sz w:val="20"/>
+          <w:szCs w:val="20"/>
+        </w:rPr>
+        <w:t>email</w:t>
+      </w:r>
+      <w:r>
+        <w:rPr>
+          <w:rFonts w:ascii="Arial" w:eastAsia="Times New Roman" w:hAnsi="Arial" w:cs="Arial"/>
+          <w:color w:val="000000"/>
+          <w:sz w:val="20"/>
+          <w:szCs w:val="20"/>
+        </w:rPr>
+        <w:t xml:space="preserve"> to you to express my interest in the position of </w:t>
       </w:r>
       <w:r>
         <w:rPr>
@@ -485,14 +544,6 @@
           <w:szCs w:val="20"/>
         </w:rPr>
       </w:pPr>
-      <w:r>
-        <w:rPr>
-          <w:rFonts w:ascii="Arial" w:eastAsia="Times New Roman" w:hAnsi="Arial" w:cs="Arial"/>
-          <w:sz w:val="20"/>
-          <w:szCs w:val="20"/>
-        </w:rPr>
-        <w:br/>
-      </w:r>
     </w:p>
     <w:p>
       <w:pPr>
@@ -578,7 +629,27 @@
           <w:sz w:val="20"/>
           <w:szCs w:val="20"/>
         </w:rPr>
-        <w:t>Ability to develop HTML templates from mockups that are both pixel-perfect and responsive</w:t>
+        <w:t xml:space="preserve">Ability to develop HTML templates from </w:t>
+      </w:r>
+      <w:proofErr w:type="spellStart"/>
+      <w:r>
+        <w:rPr>
+          <w:rFonts w:ascii="Arial" w:eastAsia="Times New Roman" w:hAnsi="Arial" w:cs="Arial"/>
+          <w:color w:val="000000"/>
+          <w:sz w:val="20"/>
+          <w:szCs w:val="20"/>
+        </w:rPr>
+        <w:t>mockups</w:t>
+      </w:r>
+      <w:proofErr w:type="spellEnd"/>
+      <w:r>
+        <w:rPr>
+          <w:rFonts w:ascii="Arial" w:eastAsia="Times New Roman" w:hAnsi="Arial" w:cs="Arial"/>
+          <w:color w:val="000000"/>
+          <w:sz w:val="20"/>
+          <w:szCs w:val="20"/>
+        </w:rPr>
+        <w:t xml:space="preserve"> that are both pixel-perfect and responsive</w:t>
       </w:r>
     </w:p>
     <w:p>
@@ -779,8 +850,10 @@
       <w:pPr>
         <w:rPr>
           <w:rFonts w:ascii="Arial" w:eastAsia="Times New Roman" w:hAnsi="Arial" w:cs="Arial"/>
-          <w:sz w:val="20"/>
-          <w:szCs w:val="20"/>
+          <w:color w:val="000000"/>
+          <w:sz w:val="20"/>
+          <w:szCs w:val="20"/>
+          <w:shd w:val="clear" w:color="auto" w:fill="FFFFFF"/>
         </w:rPr>
       </w:pPr>
       <w:r>
@@ -1029,6 +1102,35 @@
       <w:pPr>
         <w:rPr>
           <w:rFonts w:ascii="Arial" w:eastAsia="Times New Roman" w:hAnsi="Arial" w:cs="Arial"/>
+          <w:color w:val="000000"/>
+          <w:sz w:val="20"/>
+          <w:szCs w:val="20"/>
+          <w:shd w:val="clear" w:color="auto" w:fill="FFFFFF"/>
+        </w:rPr>
+      </w:pPr>
+    </w:p>
+    <w:p>
+      <w:pPr>
+        <w:rPr>
+          <w:rFonts w:ascii="Times New Roman" w:eastAsia="Times New Roman" w:hAnsi="Times New Roman" w:cs="Times New Roman"/>
+          <w:sz w:val="20"/>
+          <w:szCs w:val="20"/>
+        </w:rPr>
+      </w:pPr>
+      <w:r>
+        <w:rPr>
+          <w:rFonts w:ascii="Arial" w:eastAsia="Times New Roman" w:hAnsi="Arial" w:cs="Arial"/>
+          <w:color w:val="000000"/>
+          <w:sz w:val="20"/>
+          <w:szCs w:val="20"/>
+        </w:rPr>
+        <w:t>If you are interested, I am available as a volunteer, and be tested whether I am the best fit for the role. I have attached my resume for your further consideration.</w:t>
+      </w:r>
+    </w:p>
+    <w:p>
+      <w:pPr>
+        <w:rPr>
+          <w:rFonts w:ascii="Arial" w:eastAsia="Times New Roman" w:hAnsi="Arial" w:cs="Arial"/>
           <w:sz w:val="20"/>
           <w:szCs w:val="20"/>
         </w:rPr>
@@ -1115,14 +1217,25 @@
           <w:szCs w:val="20"/>
         </w:rPr>
       </w:pPr>
-      <w:r>
-        <w:rPr>
-          <w:rFonts w:ascii="Arial" w:eastAsia="Times New Roman" w:hAnsi="Arial" w:cs="Arial"/>
-          <w:color w:val="000000"/>
-          <w:sz w:val="20"/>
-          <w:szCs w:val="20"/>
-        </w:rPr>
-        <w:t>Hyungmo Gu</w:t>
+      <w:proofErr w:type="spellStart"/>
+      <w:r>
+        <w:rPr>
+          <w:rFonts w:ascii="Arial" w:eastAsia="Times New Roman" w:hAnsi="Arial" w:cs="Arial"/>
+          <w:color w:val="000000"/>
+          <w:sz w:val="20"/>
+          <w:szCs w:val="20"/>
+        </w:rPr>
+        <w:t>Hyungmo</w:t>
+      </w:r>
+      <w:proofErr w:type="spellEnd"/>
+      <w:r>
+        <w:rPr>
+          <w:rFonts w:ascii="Arial" w:eastAsia="Times New Roman" w:hAnsi="Arial" w:cs="Arial"/>
+          <w:color w:val="000000"/>
+          <w:sz w:val="20"/>
+          <w:szCs w:val="20"/>
+        </w:rPr>
+        <w:t xml:space="preserve"> Gu</w:t>
       </w:r>
     </w:p>
     <w:p>
@@ -1780,6 +1893,18 @@
       <w:shd w:val="clear" w:color="auto" w:fill="E1DFDD"/>
     </w:rPr>
   </w:style>
+  <w:style w:type="character" w:styleId="FollowedHyperlink">
+    <w:name w:val="FollowedHyperlink"/>
+    <w:basedOn w:val="DefaultParagraphFont"/>
+    <w:uiPriority w:val="99"/>
+    <w:semiHidden/>
+    <w:unhideWhenUsed/>
+    <w:rsid w:val="00A602EC"/>
+    <w:rPr>
+      <w:color w:val="954F72" w:themeColor="followedHyperlink"/>
+      <w:u w:val="single"/>
+    </w:rPr>
+  </w:style>
 </w:styles>
 </file>
 

</xml_diff>

<commit_message>
feat: Add progress #9 'Letter, LMIA Jobs'
</commit_message>
<xml_diff>
--- a/personal_statements/LIMA Jobs/cover_letter.docx
+++ b/personal_statements/LIMA Jobs/cover_letter.docx
@@ -629,27 +629,7 @@
           <w:sz w:val="20"/>
           <w:szCs w:val="20"/>
         </w:rPr>
-        <w:t xml:space="preserve">Ability to develop HTML templates from </w:t>
-      </w:r>
-      <w:proofErr w:type="spellStart"/>
-      <w:r>
-        <w:rPr>
-          <w:rFonts w:ascii="Arial" w:eastAsia="Times New Roman" w:hAnsi="Arial" w:cs="Arial"/>
-          <w:color w:val="000000"/>
-          <w:sz w:val="20"/>
-          <w:szCs w:val="20"/>
-        </w:rPr>
-        <w:t>mockups</w:t>
-      </w:r>
-      <w:proofErr w:type="spellEnd"/>
-      <w:r>
-        <w:rPr>
-          <w:rFonts w:ascii="Arial" w:eastAsia="Times New Roman" w:hAnsi="Arial" w:cs="Arial"/>
-          <w:color w:val="000000"/>
-          <w:sz w:val="20"/>
-          <w:szCs w:val="20"/>
-        </w:rPr>
-        <w:t xml:space="preserve"> that are both pixel-perfect and responsive</w:t>
+        <w:t>Ability to develop HTML templates from mockups that are both pixel-perfect and responsive</w:t>
       </w:r>
     </w:p>
     <w:p>
@@ -1124,7 +1104,25 @@
           <w:sz w:val="20"/>
           <w:szCs w:val="20"/>
         </w:rPr>
-        <w:t>If you are interested, I am available as a volunteer, and be tested whether I am the best fit for the role. I have attached my resume for your further consideration.</w:t>
+        <w:t>If you are interested, I am available as a volunteer, and be tested</w:t>
+      </w:r>
+      <w:r>
+        <w:rPr>
+          <w:rFonts w:ascii="Arial" w:eastAsia="Times New Roman" w:hAnsi="Arial" w:cs="Arial"/>
+          <w:color w:val="000000"/>
+          <w:sz w:val="20"/>
+          <w:szCs w:val="20"/>
+        </w:rPr>
+        <w:t xml:space="preserve"> on</w:t>
+      </w:r>
+      <w:r>
+        <w:rPr>
+          <w:rFonts w:ascii="Arial" w:eastAsia="Times New Roman" w:hAnsi="Arial" w:cs="Arial"/>
+          <w:color w:val="000000"/>
+          <w:sz w:val="20"/>
+          <w:szCs w:val="20"/>
+        </w:rPr>
+        <w:t xml:space="preserve"> whether I am the best fit for the role. I have attached my resume for your further consideration.</w:t>
       </w:r>
     </w:p>
     <w:p>
@@ -1217,25 +1215,14 @@
           <w:szCs w:val="20"/>
         </w:rPr>
       </w:pPr>
-      <w:proofErr w:type="spellStart"/>
-      <w:r>
-        <w:rPr>
-          <w:rFonts w:ascii="Arial" w:eastAsia="Times New Roman" w:hAnsi="Arial" w:cs="Arial"/>
-          <w:color w:val="000000"/>
-          <w:sz w:val="20"/>
-          <w:szCs w:val="20"/>
-        </w:rPr>
-        <w:t>Hyungmo</w:t>
-      </w:r>
-      <w:proofErr w:type="spellEnd"/>
-      <w:r>
-        <w:rPr>
-          <w:rFonts w:ascii="Arial" w:eastAsia="Times New Roman" w:hAnsi="Arial" w:cs="Arial"/>
-          <w:color w:val="000000"/>
-          <w:sz w:val="20"/>
-          <w:szCs w:val="20"/>
-        </w:rPr>
-        <w:t xml:space="preserve"> Gu</w:t>
+      <w:r>
+        <w:rPr>
+          <w:rFonts w:ascii="Arial" w:eastAsia="Times New Roman" w:hAnsi="Arial" w:cs="Arial"/>
+          <w:color w:val="000000"/>
+          <w:sz w:val="20"/>
+          <w:szCs w:val="20"/>
+        </w:rPr>
+        <w:t>Hyungmo Gu</w:t>
       </w:r>
     </w:p>
     <w:p>

</xml_diff>